<commit_message>
10-23-2020 18:13 - Finish lab.
</commit_message>
<xml_diff>
--- a/Approach.docx
+++ b/Approach.docx
@@ -100,15 +100,7 @@
         </w:numPr>
       </w:pPr>
       <w:r>
-        <w:t xml:space="preserve">After reviewing the material for the lab, I think I </w:t>
-      </w:r>
-      <w:proofErr w:type="gramStart"/>
-      <w:r>
-        <w:t>have an understanding of</w:t>
-      </w:r>
-      <w:proofErr w:type="gramEnd"/>
-      <w:r>
-        <w:t xml:space="preserve"> what is expected.</w:t>
+        <w:t>After reviewing the material for the lab, I think I have an understanding of what is expected.</w:t>
       </w:r>
     </w:p>
     <w:p>
@@ -123,15 +115,7 @@
         <w:t>I need to first create the buffer block to manage the data</w:t>
       </w:r>
       <w:r>
-        <w:t xml:space="preserve">. It will have a </w:t>
-      </w:r>
-      <w:proofErr w:type="gramStart"/>
-      <w:r>
-        <w:t>private variables</w:t>
-      </w:r>
-      <w:proofErr w:type="gramEnd"/>
-      <w:r>
-        <w:t xml:space="preserve"> for the data, its index, and its size</w:t>
+        <w:t>. It will have a private variables for the data, its index, and its size</w:t>
       </w:r>
     </w:p>
     <w:p>
@@ -146,23 +130,7 @@
         <w:t xml:space="preserve">Once the buffer block is implemented, I can implement the buffer pool, which needs to have access to the </w:t>
       </w:r>
       <w:r>
-        <w:t xml:space="preserve">5 buffers. </w:t>
-      </w:r>
-      <w:proofErr w:type="gramStart"/>
-      <w:r>
-        <w:t>I’m</w:t>
-      </w:r>
-      <w:proofErr w:type="gramEnd"/>
-      <w:r>
-        <w:t xml:space="preserve"> not sure what the best implementation is here. </w:t>
-      </w:r>
-      <w:proofErr w:type="gramStart"/>
-      <w:r>
-        <w:t>I’m</w:t>
-      </w:r>
-      <w:proofErr w:type="gramEnd"/>
-      <w:r>
-        <w:t xml:space="preserve"> thinking about an array of pointers, but that would requir</w:t>
+        <w:t>5 buffers. I’m not sure what the best implementation is here. I’m thinking about an array of pointers, but that would requir</w:t>
       </w:r>
       <w:r>
         <w:t>e shifting all elements in the array pool when they are changed.</w:t>
@@ -176,21 +144,8 @@
           <w:numId w:val="2"/>
         </w:numPr>
       </w:pPr>
-      <w:proofErr w:type="gramStart"/>
-      <w:r>
-        <w:t>I’m</w:t>
-      </w:r>
-      <w:proofErr w:type="gramEnd"/>
-      <w:r>
-        <w:t xml:space="preserve"> </w:t>
-      </w:r>
-      <w:proofErr w:type="spellStart"/>
-      <w:r>
-        <w:t>gonna</w:t>
-      </w:r>
-      <w:proofErr w:type="spellEnd"/>
-      <w:r>
-        <w:t xml:space="preserve"> do some research on buffer pool implementations</w:t>
+      <w:r>
+        <w:t>I’m gonna do some research on buffer pool implementations</w:t>
       </w:r>
       <w:r>
         <w:t>.</w:t>
@@ -285,15 +240,164 @@
         <w:t xml:space="preserve">As of now, the buffer pool appears to manage the blocks as expected with the LRU heuristic, but the output </w:t>
       </w:r>
       <w:r>
-        <w:t xml:space="preserve">of the data contained in the blocks is not English. It is “                 “. </w:t>
-      </w:r>
-      <w:proofErr w:type="gramStart"/>
-      <w:r>
-        <w:t>I’ll</w:t>
-      </w:r>
-      <w:proofErr w:type="gramEnd"/>
-      <w:r>
-        <w:t xml:space="preserve"> look into that tomorrow.</w:t>
+        <w:t>of the data contained in the blocks is not English. It is “                 “. I’ll look into that tomorrow.</w:t>
+      </w:r>
+    </w:p>
+    <w:p/>
+    <w:p/>
+    <w:p/>
+    <w:p/>
+    <w:p/>
+    <w:p/>
+    <w:p/>
+    <w:p>
+      <w:pPr>
+        <w:pStyle w:val="Heading1"/>
+      </w:pPr>
+      <w:r>
+        <w:lastRenderedPageBreak/>
+        <w:t>Friday 10-23-2020</w:t>
+      </w:r>
+    </w:p>
+    <w:p>
+      <w:pPr>
+        <w:pStyle w:val="Heading2"/>
+      </w:pPr>
+      <w:r>
+        <w:t>Objectives</w:t>
+      </w:r>
+    </w:p>
+    <w:p>
+      <w:pPr>
+        <w:pStyle w:val="ListParagraph"/>
+        <w:numPr>
+          <w:ilvl w:val="0"/>
+          <w:numId w:val="3"/>
+        </w:numPr>
+      </w:pPr>
+      <w:r>
+        <w:t>Debug program</w:t>
+      </w:r>
+    </w:p>
+    <w:p>
+      <w:pPr>
+        <w:pStyle w:val="Heading2"/>
+      </w:pPr>
+      <w:r>
+        <w:t>Notes</w:t>
+      </w:r>
+    </w:p>
+    <w:p>
+      <w:pPr>
+        <w:pStyle w:val="ListParagraph"/>
+        <w:numPr>
+          <w:ilvl w:val="0"/>
+          <w:numId w:val="3"/>
+        </w:numPr>
+      </w:pPr>
+      <w:r>
+        <w:t>Debugging is always a humbling experience</w:t>
+      </w:r>
+    </w:p>
+    <w:p>
+      <w:pPr>
+        <w:pStyle w:val="ListParagraph"/>
+        <w:numPr>
+          <w:ilvl w:val="1"/>
+          <w:numId w:val="3"/>
+        </w:numPr>
+      </w:pPr>
+      <w:r>
+        <w:t>I noticed that I never read in the new section of the file when getting a block not in the buffer</w:t>
+      </w:r>
+    </w:p>
+    <w:p>
+      <w:pPr>
+        <w:pStyle w:val="ListParagraph"/>
+        <w:numPr>
+          <w:ilvl w:val="1"/>
+          <w:numId w:val="3"/>
+        </w:numPr>
+      </w:pPr>
+      <w:r>
+        <w:t>I noticed that I swapped the sz and pos variables in my functions,</w:t>
+      </w:r>
+      <w:r>
+        <w:t xml:space="preserve"> which threw several things off</w:t>
+      </w:r>
+    </w:p>
+    <w:p>
+      <w:pPr>
+        <w:pStyle w:val="ListParagraph"/>
+        <w:numPr>
+          <w:ilvl w:val="1"/>
+          <w:numId w:val="3"/>
+        </w:numPr>
+      </w:pPr>
+      <w:r>
+        <w:t>It appears to me as though the data should be working correctly, but instead the output is jumbled nonsense.</w:t>
+      </w:r>
+    </w:p>
+    <w:p>
+      <w:pPr>
+        <w:pStyle w:val="ListParagraph"/>
+        <w:numPr>
+          <w:ilvl w:val="1"/>
+          <w:numId w:val="3"/>
+        </w:numPr>
+      </w:pPr>
+      <w:r>
+        <w:t>I think this might have to do something with the way char arrays are implement</w:t>
+      </w:r>
+      <w:r>
+        <w:t>ed.</w:t>
+      </w:r>
+    </w:p>
+    <w:p>
+      <w:pPr>
+        <w:pStyle w:val="ListParagraph"/>
+        <w:numPr>
+          <w:ilvl w:val="1"/>
+          <w:numId w:val="3"/>
+        </w:numPr>
+      </w:pPr>
+      <w:r>
+        <w:t>Nope. Here was the problem:</w:t>
+      </w:r>
+    </w:p>
+    <w:p>
+      <w:pPr>
+        <w:pStyle w:val="ListParagraph"/>
+        <w:numPr>
+          <w:ilvl w:val="2"/>
+          <w:numId w:val="3"/>
+        </w:numPr>
+      </w:pPr>
+      <w:r>
+        <w:t xml:space="preserve">When I iterated through the block to get the value requested, I was assigning </w:t>
+      </w:r>
+      <w:r>
+        <w:t>i (my iteration variable) to be the starting position that I needed from the block. I then was assigning data[i] to block[i]. The problem with this is that i is out of range in data. I ended up using pos as an offset.</w:t>
+      </w:r>
+    </w:p>
+    <w:p>
+      <w:pPr>
+        <w:pStyle w:val="Heading2"/>
+      </w:pPr>
+      <w:r>
+        <w:t>Results</w:t>
+      </w:r>
+    </w:p>
+    <w:p>
+      <w:pPr>
+        <w:pStyle w:val="ListParagraph"/>
+        <w:numPr>
+          <w:ilvl w:val="0"/>
+          <w:numId w:val="3"/>
+        </w:numPr>
+      </w:pPr>
+      <w:r>
+        <w:t>The lab works as expected</w:t>
       </w:r>
     </w:p>
     <w:sectPr>
@@ -422,6 +526,119 @@
     </w:lvl>
   </w:abstractNum>
   <w:abstractNum w:abstractNumId="1" w15:restartNumberingAfterBreak="0">
+    <w:nsid w:val="0B7C4838"/>
+    <w:multiLevelType w:val="hybridMultilevel"/>
+    <w:tmpl w:val="6C80CDD8"/>
+    <w:lvl w:ilvl="0" w:tplc="04090001">
+      <w:start w:val="1"/>
+      <w:numFmt w:val="bullet"/>
+      <w:lvlText w:val=""/>
+      <w:lvlJc w:val="left"/>
+      <w:pPr>
+        <w:ind w:left="720" w:hanging="360"/>
+      </w:pPr>
+      <w:rPr>
+        <w:rFonts w:ascii="Symbol" w:hAnsi="Symbol" w:hint="default"/>
+      </w:rPr>
+    </w:lvl>
+    <w:lvl w:ilvl="1" w:tplc="04090003">
+      <w:start w:val="1"/>
+      <w:numFmt w:val="bullet"/>
+      <w:lvlText w:val="o"/>
+      <w:lvlJc w:val="left"/>
+      <w:pPr>
+        <w:ind w:left="1440" w:hanging="360"/>
+      </w:pPr>
+      <w:rPr>
+        <w:rFonts w:ascii="Courier New" w:hAnsi="Courier New" w:cs="Courier New" w:hint="default"/>
+      </w:rPr>
+    </w:lvl>
+    <w:lvl w:ilvl="2" w:tplc="04090005">
+      <w:start w:val="1"/>
+      <w:numFmt w:val="bullet"/>
+      <w:lvlText w:val=""/>
+      <w:lvlJc w:val="left"/>
+      <w:pPr>
+        <w:ind w:left="2160" w:hanging="360"/>
+      </w:pPr>
+      <w:rPr>
+        <w:rFonts w:ascii="Wingdings" w:hAnsi="Wingdings" w:hint="default"/>
+      </w:rPr>
+    </w:lvl>
+    <w:lvl w:ilvl="3" w:tplc="04090001" w:tentative="1">
+      <w:start w:val="1"/>
+      <w:numFmt w:val="bullet"/>
+      <w:lvlText w:val=""/>
+      <w:lvlJc w:val="left"/>
+      <w:pPr>
+        <w:ind w:left="2880" w:hanging="360"/>
+      </w:pPr>
+      <w:rPr>
+        <w:rFonts w:ascii="Symbol" w:hAnsi="Symbol" w:hint="default"/>
+      </w:rPr>
+    </w:lvl>
+    <w:lvl w:ilvl="4" w:tplc="04090003" w:tentative="1">
+      <w:start w:val="1"/>
+      <w:numFmt w:val="bullet"/>
+      <w:lvlText w:val="o"/>
+      <w:lvlJc w:val="left"/>
+      <w:pPr>
+        <w:ind w:left="3600" w:hanging="360"/>
+      </w:pPr>
+      <w:rPr>
+        <w:rFonts w:ascii="Courier New" w:hAnsi="Courier New" w:cs="Courier New" w:hint="default"/>
+      </w:rPr>
+    </w:lvl>
+    <w:lvl w:ilvl="5" w:tplc="04090005" w:tentative="1">
+      <w:start w:val="1"/>
+      <w:numFmt w:val="bullet"/>
+      <w:lvlText w:val=""/>
+      <w:lvlJc w:val="left"/>
+      <w:pPr>
+        <w:ind w:left="4320" w:hanging="360"/>
+      </w:pPr>
+      <w:rPr>
+        <w:rFonts w:ascii="Wingdings" w:hAnsi="Wingdings" w:hint="default"/>
+      </w:rPr>
+    </w:lvl>
+    <w:lvl w:ilvl="6" w:tplc="04090001" w:tentative="1">
+      <w:start w:val="1"/>
+      <w:numFmt w:val="bullet"/>
+      <w:lvlText w:val=""/>
+      <w:lvlJc w:val="left"/>
+      <w:pPr>
+        <w:ind w:left="5040" w:hanging="360"/>
+      </w:pPr>
+      <w:rPr>
+        <w:rFonts w:ascii="Symbol" w:hAnsi="Symbol" w:hint="default"/>
+      </w:rPr>
+    </w:lvl>
+    <w:lvl w:ilvl="7" w:tplc="04090003" w:tentative="1">
+      <w:start w:val="1"/>
+      <w:numFmt w:val="bullet"/>
+      <w:lvlText w:val="o"/>
+      <w:lvlJc w:val="left"/>
+      <w:pPr>
+        <w:ind w:left="5760" w:hanging="360"/>
+      </w:pPr>
+      <w:rPr>
+        <w:rFonts w:ascii="Courier New" w:hAnsi="Courier New" w:cs="Courier New" w:hint="default"/>
+      </w:rPr>
+    </w:lvl>
+    <w:lvl w:ilvl="8" w:tplc="04090005" w:tentative="1">
+      <w:start w:val="1"/>
+      <w:numFmt w:val="bullet"/>
+      <w:lvlText w:val=""/>
+      <w:lvlJc w:val="left"/>
+      <w:pPr>
+        <w:ind w:left="6480" w:hanging="360"/>
+      </w:pPr>
+      <w:rPr>
+        <w:rFonts w:ascii="Wingdings" w:hAnsi="Wingdings" w:hint="default"/>
+      </w:rPr>
+    </w:lvl>
+  </w:abstractNum>
+  <w:abstractNum w:abstractNumId="2" w15:restartNumberingAfterBreak="0">
     <w:nsid w:val="70280656"/>
     <w:multiLevelType w:val="hybridMultilevel"/>
     <w:tmpl w:val="8D52EA84"/>
@@ -535,10 +752,13 @@
     </w:lvl>
   </w:abstractNum>
   <w:num w:numId="1">
-    <w:abstractNumId w:val="1"/>
+    <w:abstractNumId w:val="2"/>
   </w:num>
   <w:num w:numId="2">
     <w:abstractNumId w:val="0"/>
+  </w:num>
+  <w:num w:numId="3">
+    <w:abstractNumId w:val="1"/>
   </w:num>
 </w:numbering>
 </file>

</xml_diff>

<commit_message>
10-26-2020 13:56 - Finish lab.
</commit_message>
<xml_diff>
--- a/Approach.docx
+++ b/Approach.docx
@@ -100,7 +100,15 @@
         </w:numPr>
       </w:pPr>
       <w:r>
-        <w:t>After reviewing the material for the lab, I think I have an understanding of what is expected.</w:t>
+        <w:t xml:space="preserve">After reviewing the material for the lab, I think I </w:t>
+      </w:r>
+      <w:proofErr w:type="gramStart"/>
+      <w:r>
+        <w:t>have an understanding of</w:t>
+      </w:r>
+      <w:proofErr w:type="gramEnd"/>
+      <w:r>
+        <w:t xml:space="preserve"> what is expected.</w:t>
       </w:r>
     </w:p>
     <w:p>
@@ -115,7 +123,15 @@
         <w:t>I need to first create the buffer block to manage the data</w:t>
       </w:r>
       <w:r>
-        <w:t>. It will have a private variables for the data, its index, and its size</w:t>
+        <w:t xml:space="preserve">. It will have a </w:t>
+      </w:r>
+      <w:proofErr w:type="gramStart"/>
+      <w:r>
+        <w:t>private variables</w:t>
+      </w:r>
+      <w:proofErr w:type="gramEnd"/>
+      <w:r>
+        <w:t xml:space="preserve"> for the data, its index, and its size</w:t>
       </w:r>
     </w:p>
     <w:p>
@@ -130,7 +146,23 @@
         <w:t xml:space="preserve">Once the buffer block is implemented, I can implement the buffer pool, which needs to have access to the </w:t>
       </w:r>
       <w:r>
-        <w:t>5 buffers. I’m not sure what the best implementation is here. I’m thinking about an array of pointers, but that would requir</w:t>
+        <w:t xml:space="preserve">5 buffers. </w:t>
+      </w:r>
+      <w:proofErr w:type="gramStart"/>
+      <w:r>
+        <w:t>I’m</w:t>
+      </w:r>
+      <w:proofErr w:type="gramEnd"/>
+      <w:r>
+        <w:t xml:space="preserve"> not sure what the best implementation is here. </w:t>
+      </w:r>
+      <w:proofErr w:type="gramStart"/>
+      <w:r>
+        <w:t>I’m</w:t>
+      </w:r>
+      <w:proofErr w:type="gramEnd"/>
+      <w:r>
+        <w:t xml:space="preserve"> thinking about an array of pointers, but that would requir</w:t>
       </w:r>
       <w:r>
         <w:t>e shifting all elements in the array pool when they are changed.</w:t>
@@ -144,8 +176,21 @@
           <w:numId w:val="2"/>
         </w:numPr>
       </w:pPr>
-      <w:r>
-        <w:t>I’m gonna do some research on buffer pool implementations</w:t>
+      <w:proofErr w:type="gramStart"/>
+      <w:r>
+        <w:t>I’m</w:t>
+      </w:r>
+      <w:proofErr w:type="gramEnd"/>
+      <w:r>
+        <w:t xml:space="preserve"> </w:t>
+      </w:r>
+      <w:proofErr w:type="spellStart"/>
+      <w:r>
+        <w:t>gonna</w:t>
+      </w:r>
+      <w:proofErr w:type="spellEnd"/>
+      <w:r>
+        <w:t xml:space="preserve"> do some research on buffer pool implementations</w:t>
       </w:r>
       <w:r>
         <w:t>.</w:t>
@@ -240,7 +285,15 @@
         <w:t xml:space="preserve">As of now, the buffer pool appears to manage the blocks as expected with the LRU heuristic, but the output </w:t>
       </w:r>
       <w:r>
-        <w:t>of the data contained in the blocks is not English. It is “                 “. I’ll look into that tomorrow.</w:t>
+        <w:t xml:space="preserve">of the data contained in the blocks is not English. It is “                 “. </w:t>
+      </w:r>
+      <w:proofErr w:type="gramStart"/>
+      <w:r>
+        <w:t>I’ll</w:t>
+      </w:r>
+      <w:proofErr w:type="gramEnd"/>
+      <w:r>
+        <w:t xml:space="preserve"> look into that tomorrow.</w:t>
       </w:r>
     </w:p>
     <w:p/>
@@ -320,7 +373,15 @@
         </w:numPr>
       </w:pPr>
       <w:r>
-        <w:t>I noticed that I swapped the sz and pos variables in my functions,</w:t>
+        <w:t xml:space="preserve">I noticed that I swapped the </w:t>
+      </w:r>
+      <w:proofErr w:type="spellStart"/>
+      <w:r>
+        <w:t>sz</w:t>
+      </w:r>
+      <w:proofErr w:type="spellEnd"/>
+      <w:r>
+        <w:t xml:space="preserve"> and pos variables in my functions,</w:t>
       </w:r>
       <w:r>
         <w:t xml:space="preserve"> which threw several things off</w:t>
@@ -376,8 +437,37 @@
       <w:r>
         <w:t xml:space="preserve">When I iterated through the block to get the value requested, I was assigning </w:t>
       </w:r>
-      <w:r>
-        <w:t>i (my iteration variable) to be the starting position that I needed from the block. I then was assigning data[i] to block[i]. The problem with this is that i is out of range in data. I ended up using pos as an offset.</w:t>
+      <w:proofErr w:type="spellStart"/>
+      <w:r>
+        <w:t>i</w:t>
+      </w:r>
+      <w:proofErr w:type="spellEnd"/>
+      <w:r>
+        <w:t xml:space="preserve"> (my iteration variable) to be the starting position that I needed from the block. I then was assigning data[</w:t>
+      </w:r>
+      <w:proofErr w:type="spellStart"/>
+      <w:r>
+        <w:t>i</w:t>
+      </w:r>
+      <w:proofErr w:type="spellEnd"/>
+      <w:r>
+        <w:t>] to block[</w:t>
+      </w:r>
+      <w:proofErr w:type="spellStart"/>
+      <w:r>
+        <w:t>i</w:t>
+      </w:r>
+      <w:proofErr w:type="spellEnd"/>
+      <w:r>
+        <w:t xml:space="preserve">]. The problem with this is that </w:t>
+      </w:r>
+      <w:proofErr w:type="spellStart"/>
+      <w:r>
+        <w:t>i</w:t>
+      </w:r>
+      <w:proofErr w:type="spellEnd"/>
+      <w:r>
+        <w:t xml:space="preserve"> is out of range in data. I ended up using pos as an offset.</w:t>
       </w:r>
     </w:p>
     <w:p>
@@ -398,6 +488,321 @@
       </w:pPr>
       <w:r>
         <w:t>The lab works as expected</w:t>
+      </w:r>
+    </w:p>
+    <w:p>
+      <w:pPr>
+        <w:pStyle w:val="ListParagraph"/>
+        <w:numPr>
+          <w:ilvl w:val="0"/>
+          <w:numId w:val="3"/>
+        </w:numPr>
+      </w:pPr>
+      <w:r>
+        <w:t xml:space="preserve">I need to write tests that demonstrate the use of </w:t>
+      </w:r>
+      <w:proofErr w:type="gramStart"/>
+      <w:r>
+        <w:t>all of</w:t>
+      </w:r>
+      <w:proofErr w:type="gramEnd"/>
+      <w:r>
+        <w:t xml:space="preserve"> the functions I wrote</w:t>
+      </w:r>
+    </w:p>
+    <w:p/>
+    <w:p/>
+    <w:p/>
+    <w:p/>
+    <w:p/>
+    <w:p/>
+    <w:p/>
+    <w:p/>
+    <w:p/>
+    <w:p/>
+    <w:p/>
+    <w:p/>
+    <w:p/>
+    <w:p/>
+    <w:p>
+      <w:pPr>
+        <w:pStyle w:val="Heading1"/>
+      </w:pPr>
+      <w:r>
+        <w:lastRenderedPageBreak/>
+        <w:t>Monday 10-26-2020</w:t>
+      </w:r>
+    </w:p>
+    <w:p>
+      <w:pPr>
+        <w:pStyle w:val="Heading2"/>
+      </w:pPr>
+      <w:r>
+        <w:t>Objectives</w:t>
+      </w:r>
+    </w:p>
+    <w:p>
+      <w:pPr>
+        <w:pStyle w:val="ListParagraph"/>
+        <w:numPr>
+          <w:ilvl w:val="0"/>
+          <w:numId w:val="4"/>
+        </w:numPr>
+      </w:pPr>
+      <w:r>
+        <w:t xml:space="preserve">Write tests that show </w:t>
+      </w:r>
+      <w:proofErr w:type="gramStart"/>
+      <w:r>
+        <w:t>all of</w:t>
+      </w:r>
+      <w:proofErr w:type="gramEnd"/>
+      <w:r>
+        <w:t xml:space="preserve"> my functions work</w:t>
+      </w:r>
+    </w:p>
+    <w:p>
+      <w:pPr>
+        <w:pStyle w:val="ListParagraph"/>
+        <w:numPr>
+          <w:ilvl w:val="0"/>
+          <w:numId w:val="4"/>
+        </w:numPr>
+      </w:pPr>
+      <w:r>
+        <w:t>Submit lab</w:t>
+      </w:r>
+    </w:p>
+    <w:p>
+      <w:pPr>
+        <w:pStyle w:val="Heading2"/>
+      </w:pPr>
+      <w:r>
+        <w:t>Notes</w:t>
+      </w:r>
+    </w:p>
+    <w:p>
+      <w:pPr>
+        <w:pStyle w:val="ListParagraph"/>
+        <w:numPr>
+          <w:ilvl w:val="0"/>
+          <w:numId w:val="5"/>
+        </w:numPr>
+      </w:pPr>
+      <w:r>
+        <w:t>LRU Buffer Pool</w:t>
+      </w:r>
+    </w:p>
+    <w:p>
+      <w:pPr>
+        <w:pStyle w:val="ListParagraph"/>
+        <w:numPr>
+          <w:ilvl w:val="1"/>
+          <w:numId w:val="5"/>
+        </w:numPr>
+        <w:rPr>
+          <w:strike/>
+        </w:rPr>
+      </w:pPr>
+      <w:proofErr w:type="spellStart"/>
+      <w:r>
+        <w:rPr>
+          <w:strike/>
+        </w:rPr>
+        <w:t>getBytes</w:t>
+      </w:r>
+      <w:proofErr w:type="spellEnd"/>
+    </w:p>
+    <w:p>
+      <w:pPr>
+        <w:pStyle w:val="ListParagraph"/>
+        <w:numPr>
+          <w:ilvl w:val="1"/>
+          <w:numId w:val="5"/>
+        </w:numPr>
+        <w:rPr>
+          <w:strike/>
+        </w:rPr>
+      </w:pPr>
+      <w:proofErr w:type="spellStart"/>
+      <w:r>
+        <w:rPr>
+          <w:strike/>
+        </w:rPr>
+        <w:t>printBufferBlockOrder</w:t>
+      </w:r>
+      <w:proofErr w:type="spellEnd"/>
+    </w:p>
+    <w:p>
+      <w:pPr>
+        <w:pStyle w:val="ListParagraph"/>
+        <w:numPr>
+          <w:ilvl w:val="1"/>
+          <w:numId w:val="5"/>
+        </w:numPr>
+        <w:rPr>
+          <w:strike/>
+        </w:rPr>
+      </w:pPr>
+      <w:proofErr w:type="spellStart"/>
+      <w:r>
+        <w:rPr>
+          <w:strike/>
+        </w:rPr>
+        <w:t>getLRUBlockID</w:t>
+      </w:r>
+      <w:proofErr w:type="spellEnd"/>
+    </w:p>
+    <w:p>
+      <w:pPr>
+        <w:pStyle w:val="ListParagraph"/>
+        <w:numPr>
+          <w:ilvl w:val="0"/>
+          <w:numId w:val="5"/>
+        </w:numPr>
+      </w:pPr>
+      <w:r>
+        <w:t>Buffer Block</w:t>
+      </w:r>
+    </w:p>
+    <w:p>
+      <w:pPr>
+        <w:pStyle w:val="ListParagraph"/>
+        <w:numPr>
+          <w:ilvl w:val="1"/>
+          <w:numId w:val="5"/>
+        </w:numPr>
+        <w:rPr>
+          <w:strike/>
+        </w:rPr>
+      </w:pPr>
+      <w:proofErr w:type="spellStart"/>
+      <w:r>
+        <w:rPr>
+          <w:strike/>
+        </w:rPr>
+        <w:t>getData</w:t>
+      </w:r>
+      <w:proofErr w:type="spellEnd"/>
+    </w:p>
+    <w:p>
+      <w:pPr>
+        <w:pStyle w:val="ListParagraph"/>
+        <w:numPr>
+          <w:ilvl w:val="1"/>
+          <w:numId w:val="5"/>
+        </w:numPr>
+        <w:rPr>
+          <w:strike/>
+        </w:rPr>
+      </w:pPr>
+      <w:proofErr w:type="spellStart"/>
+      <w:r>
+        <w:rPr>
+          <w:strike/>
+        </w:rPr>
+        <w:t>setID</w:t>
+      </w:r>
+      <w:proofErr w:type="spellEnd"/>
+      <w:r>
+        <w:rPr>
+          <w:strike/>
+        </w:rPr>
+        <w:t>/</w:t>
+      </w:r>
+      <w:proofErr w:type="spellStart"/>
+      <w:r>
+        <w:rPr>
+          <w:strike/>
+        </w:rPr>
+        <w:t>getID</w:t>
+      </w:r>
+      <w:proofErr w:type="spellEnd"/>
+    </w:p>
+    <w:p>
+      <w:pPr>
+        <w:pStyle w:val="ListParagraph"/>
+        <w:numPr>
+          <w:ilvl w:val="1"/>
+          <w:numId w:val="5"/>
+        </w:numPr>
+        <w:rPr>
+          <w:strike/>
+        </w:rPr>
+      </w:pPr>
+      <w:proofErr w:type="spellStart"/>
+      <w:r>
+        <w:rPr>
+          <w:strike/>
+        </w:rPr>
+        <w:t>getBlockSize</w:t>
+      </w:r>
+      <w:proofErr w:type="spellEnd"/>
+    </w:p>
+    <w:p>
+      <w:pPr>
+        <w:pStyle w:val="ListParagraph"/>
+        <w:numPr>
+          <w:ilvl w:val="1"/>
+          <w:numId w:val="5"/>
+        </w:numPr>
+        <w:rPr>
+          <w:strike/>
+        </w:rPr>
+      </w:pPr>
+      <w:proofErr w:type="spellStart"/>
+      <w:r>
+        <w:rPr>
+          <w:strike/>
+        </w:rPr>
+        <w:t>getBlock</w:t>
+      </w:r>
+      <w:proofErr w:type="spellEnd"/>
+      <w:r>
+        <w:rPr>
+          <w:strike/>
+        </w:rPr>
+        <w:t>/</w:t>
+      </w:r>
+      <w:proofErr w:type="spellStart"/>
+      <w:r>
+        <w:rPr>
+          <w:strike/>
+        </w:rPr>
+        <w:t>setBlock</w:t>
+      </w:r>
+      <w:proofErr w:type="spellEnd"/>
+    </w:p>
+    <w:p>
+      <w:pPr>
+        <w:pStyle w:val="Heading2"/>
+      </w:pPr>
+      <w:r>
+        <w:t>Results</w:t>
+      </w:r>
+    </w:p>
+    <w:p>
+      <w:pPr>
+        <w:pStyle w:val="ListParagraph"/>
+        <w:numPr>
+          <w:ilvl w:val="0"/>
+          <w:numId w:val="5"/>
+        </w:numPr>
+      </w:pPr>
+      <w:r>
+        <w:t>I have written tests demonstrating all functions of my classes work as expected.</w:t>
+      </w:r>
+    </w:p>
+    <w:p>
+      <w:pPr>
+        <w:pStyle w:val="ListParagraph"/>
+        <w:numPr>
+          <w:ilvl w:val="0"/>
+          <w:numId w:val="5"/>
+        </w:numPr>
+      </w:pPr>
+      <w:r>
+        <w:t>I have submitted the lab.</w:t>
       </w:r>
     </w:p>
     <w:sectPr>
@@ -639,6 +1044,232 @@
     </w:lvl>
   </w:abstractNum>
   <w:abstractNum w:abstractNumId="2" w15:restartNumberingAfterBreak="0">
+    <w:nsid w:val="3DF52663"/>
+    <w:multiLevelType w:val="hybridMultilevel"/>
+    <w:tmpl w:val="D20826A0"/>
+    <w:lvl w:ilvl="0" w:tplc="04090001">
+      <w:start w:val="1"/>
+      <w:numFmt w:val="bullet"/>
+      <w:lvlText w:val=""/>
+      <w:lvlJc w:val="left"/>
+      <w:pPr>
+        <w:ind w:left="720" w:hanging="360"/>
+      </w:pPr>
+      <w:rPr>
+        <w:rFonts w:ascii="Symbol" w:hAnsi="Symbol" w:hint="default"/>
+      </w:rPr>
+    </w:lvl>
+    <w:lvl w:ilvl="1" w:tplc="04090003" w:tentative="1">
+      <w:start w:val="1"/>
+      <w:numFmt w:val="bullet"/>
+      <w:lvlText w:val="o"/>
+      <w:lvlJc w:val="left"/>
+      <w:pPr>
+        <w:ind w:left="1440" w:hanging="360"/>
+      </w:pPr>
+      <w:rPr>
+        <w:rFonts w:ascii="Courier New" w:hAnsi="Courier New" w:cs="Courier New" w:hint="default"/>
+      </w:rPr>
+    </w:lvl>
+    <w:lvl w:ilvl="2" w:tplc="04090005" w:tentative="1">
+      <w:start w:val="1"/>
+      <w:numFmt w:val="bullet"/>
+      <w:lvlText w:val=""/>
+      <w:lvlJc w:val="left"/>
+      <w:pPr>
+        <w:ind w:left="2160" w:hanging="360"/>
+      </w:pPr>
+      <w:rPr>
+        <w:rFonts w:ascii="Wingdings" w:hAnsi="Wingdings" w:hint="default"/>
+      </w:rPr>
+    </w:lvl>
+    <w:lvl w:ilvl="3" w:tplc="04090001" w:tentative="1">
+      <w:start w:val="1"/>
+      <w:numFmt w:val="bullet"/>
+      <w:lvlText w:val=""/>
+      <w:lvlJc w:val="left"/>
+      <w:pPr>
+        <w:ind w:left="2880" w:hanging="360"/>
+      </w:pPr>
+      <w:rPr>
+        <w:rFonts w:ascii="Symbol" w:hAnsi="Symbol" w:hint="default"/>
+      </w:rPr>
+    </w:lvl>
+    <w:lvl w:ilvl="4" w:tplc="04090003" w:tentative="1">
+      <w:start w:val="1"/>
+      <w:numFmt w:val="bullet"/>
+      <w:lvlText w:val="o"/>
+      <w:lvlJc w:val="left"/>
+      <w:pPr>
+        <w:ind w:left="3600" w:hanging="360"/>
+      </w:pPr>
+      <w:rPr>
+        <w:rFonts w:ascii="Courier New" w:hAnsi="Courier New" w:cs="Courier New" w:hint="default"/>
+      </w:rPr>
+    </w:lvl>
+    <w:lvl w:ilvl="5" w:tplc="04090005" w:tentative="1">
+      <w:start w:val="1"/>
+      <w:numFmt w:val="bullet"/>
+      <w:lvlText w:val=""/>
+      <w:lvlJc w:val="left"/>
+      <w:pPr>
+        <w:ind w:left="4320" w:hanging="360"/>
+      </w:pPr>
+      <w:rPr>
+        <w:rFonts w:ascii="Wingdings" w:hAnsi="Wingdings" w:hint="default"/>
+      </w:rPr>
+    </w:lvl>
+    <w:lvl w:ilvl="6" w:tplc="04090001" w:tentative="1">
+      <w:start w:val="1"/>
+      <w:numFmt w:val="bullet"/>
+      <w:lvlText w:val=""/>
+      <w:lvlJc w:val="left"/>
+      <w:pPr>
+        <w:ind w:left="5040" w:hanging="360"/>
+      </w:pPr>
+      <w:rPr>
+        <w:rFonts w:ascii="Symbol" w:hAnsi="Symbol" w:hint="default"/>
+      </w:rPr>
+    </w:lvl>
+    <w:lvl w:ilvl="7" w:tplc="04090003" w:tentative="1">
+      <w:start w:val="1"/>
+      <w:numFmt w:val="bullet"/>
+      <w:lvlText w:val="o"/>
+      <w:lvlJc w:val="left"/>
+      <w:pPr>
+        <w:ind w:left="5760" w:hanging="360"/>
+      </w:pPr>
+      <w:rPr>
+        <w:rFonts w:ascii="Courier New" w:hAnsi="Courier New" w:cs="Courier New" w:hint="default"/>
+      </w:rPr>
+    </w:lvl>
+    <w:lvl w:ilvl="8" w:tplc="04090005" w:tentative="1">
+      <w:start w:val="1"/>
+      <w:numFmt w:val="bullet"/>
+      <w:lvlText w:val=""/>
+      <w:lvlJc w:val="left"/>
+      <w:pPr>
+        <w:ind w:left="6480" w:hanging="360"/>
+      </w:pPr>
+      <w:rPr>
+        <w:rFonts w:ascii="Wingdings" w:hAnsi="Wingdings" w:hint="default"/>
+      </w:rPr>
+    </w:lvl>
+  </w:abstractNum>
+  <w:abstractNum w:abstractNumId="3" w15:restartNumberingAfterBreak="0">
+    <w:nsid w:val="67F566EA"/>
+    <w:multiLevelType w:val="hybridMultilevel"/>
+    <w:tmpl w:val="4D46E8EA"/>
+    <w:lvl w:ilvl="0" w:tplc="04090001">
+      <w:start w:val="1"/>
+      <w:numFmt w:val="bullet"/>
+      <w:lvlText w:val=""/>
+      <w:lvlJc w:val="left"/>
+      <w:pPr>
+        <w:ind w:left="720" w:hanging="360"/>
+      </w:pPr>
+      <w:rPr>
+        <w:rFonts w:ascii="Symbol" w:hAnsi="Symbol" w:hint="default"/>
+      </w:rPr>
+    </w:lvl>
+    <w:lvl w:ilvl="1" w:tplc="04090003">
+      <w:start w:val="1"/>
+      <w:numFmt w:val="bullet"/>
+      <w:lvlText w:val="o"/>
+      <w:lvlJc w:val="left"/>
+      <w:pPr>
+        <w:ind w:left="1440" w:hanging="360"/>
+      </w:pPr>
+      <w:rPr>
+        <w:rFonts w:ascii="Courier New" w:hAnsi="Courier New" w:cs="Courier New" w:hint="default"/>
+      </w:rPr>
+    </w:lvl>
+    <w:lvl w:ilvl="2" w:tplc="04090005" w:tentative="1">
+      <w:start w:val="1"/>
+      <w:numFmt w:val="bullet"/>
+      <w:lvlText w:val=""/>
+      <w:lvlJc w:val="left"/>
+      <w:pPr>
+        <w:ind w:left="2160" w:hanging="360"/>
+      </w:pPr>
+      <w:rPr>
+        <w:rFonts w:ascii="Wingdings" w:hAnsi="Wingdings" w:hint="default"/>
+      </w:rPr>
+    </w:lvl>
+    <w:lvl w:ilvl="3" w:tplc="04090001" w:tentative="1">
+      <w:start w:val="1"/>
+      <w:numFmt w:val="bullet"/>
+      <w:lvlText w:val=""/>
+      <w:lvlJc w:val="left"/>
+      <w:pPr>
+        <w:ind w:left="2880" w:hanging="360"/>
+      </w:pPr>
+      <w:rPr>
+        <w:rFonts w:ascii="Symbol" w:hAnsi="Symbol" w:hint="default"/>
+      </w:rPr>
+    </w:lvl>
+    <w:lvl w:ilvl="4" w:tplc="04090003" w:tentative="1">
+      <w:start w:val="1"/>
+      <w:numFmt w:val="bullet"/>
+      <w:lvlText w:val="o"/>
+      <w:lvlJc w:val="left"/>
+      <w:pPr>
+        <w:ind w:left="3600" w:hanging="360"/>
+      </w:pPr>
+      <w:rPr>
+        <w:rFonts w:ascii="Courier New" w:hAnsi="Courier New" w:cs="Courier New" w:hint="default"/>
+      </w:rPr>
+    </w:lvl>
+    <w:lvl w:ilvl="5" w:tplc="04090005" w:tentative="1">
+      <w:start w:val="1"/>
+      <w:numFmt w:val="bullet"/>
+      <w:lvlText w:val=""/>
+      <w:lvlJc w:val="left"/>
+      <w:pPr>
+        <w:ind w:left="4320" w:hanging="360"/>
+      </w:pPr>
+      <w:rPr>
+        <w:rFonts w:ascii="Wingdings" w:hAnsi="Wingdings" w:hint="default"/>
+      </w:rPr>
+    </w:lvl>
+    <w:lvl w:ilvl="6" w:tplc="04090001" w:tentative="1">
+      <w:start w:val="1"/>
+      <w:numFmt w:val="bullet"/>
+      <w:lvlText w:val=""/>
+      <w:lvlJc w:val="left"/>
+      <w:pPr>
+        <w:ind w:left="5040" w:hanging="360"/>
+      </w:pPr>
+      <w:rPr>
+        <w:rFonts w:ascii="Symbol" w:hAnsi="Symbol" w:hint="default"/>
+      </w:rPr>
+    </w:lvl>
+    <w:lvl w:ilvl="7" w:tplc="04090003" w:tentative="1">
+      <w:start w:val="1"/>
+      <w:numFmt w:val="bullet"/>
+      <w:lvlText w:val="o"/>
+      <w:lvlJc w:val="left"/>
+      <w:pPr>
+        <w:ind w:left="5760" w:hanging="360"/>
+      </w:pPr>
+      <w:rPr>
+        <w:rFonts w:ascii="Courier New" w:hAnsi="Courier New" w:cs="Courier New" w:hint="default"/>
+      </w:rPr>
+    </w:lvl>
+    <w:lvl w:ilvl="8" w:tplc="04090005" w:tentative="1">
+      <w:start w:val="1"/>
+      <w:numFmt w:val="bullet"/>
+      <w:lvlText w:val=""/>
+      <w:lvlJc w:val="left"/>
+      <w:pPr>
+        <w:ind w:left="6480" w:hanging="360"/>
+      </w:pPr>
+      <w:rPr>
+        <w:rFonts w:ascii="Wingdings" w:hAnsi="Wingdings" w:hint="default"/>
+      </w:rPr>
+    </w:lvl>
+  </w:abstractNum>
+  <w:abstractNum w:abstractNumId="4" w15:restartNumberingAfterBreak="0">
     <w:nsid w:val="70280656"/>
     <w:multiLevelType w:val="hybridMultilevel"/>
     <w:tmpl w:val="8D52EA84"/>
@@ -752,13 +1383,19 @@
     </w:lvl>
   </w:abstractNum>
   <w:num w:numId="1">
-    <w:abstractNumId w:val="2"/>
+    <w:abstractNumId w:val="4"/>
   </w:num>
   <w:num w:numId="2">
     <w:abstractNumId w:val="0"/>
   </w:num>
   <w:num w:numId="3">
     <w:abstractNumId w:val="1"/>
+  </w:num>
+  <w:num w:numId="4">
+    <w:abstractNumId w:val="2"/>
+  </w:num>
+  <w:num w:numId="5">
+    <w:abstractNumId w:val="3"/>
   </w:num>
 </w:numbering>
 </file>

</xml_diff>